<commit_message>
update header table report SOC
</commit_message>
<xml_diff>
--- a/code_krit/report_SOC/output/SOC.docx
+++ b/code_krit/report_SOC/output/SOC.docx
@@ -2,8 +2,8 @@
 <file path=word/document.xml><?xml version="1.0" encoding="utf-8"?>
 <w:document xmlns:wpc="http://schemas.microsoft.com/office/word/2010/wordprocessingCanvas" xmlns:cx="http://schemas.microsoft.com/office/drawing/2014/chartex" xmlns:cx1="http://schemas.microsoft.com/office/drawing/2015/9/8/chartex" xmlns:cx2="http://schemas.microsoft.com/office/drawing/2015/10/21/chartex" xmlns:cx3="http://schemas.microsoft.com/office/drawing/2016/5/9/chartex" xmlns:cx4="http://schemas.microsoft.com/office/drawing/2016/5/10/chartex" xmlns:cx5="http://schemas.microsoft.com/office/drawing/2016/5/11/chartex" xmlns:cx6="http://schemas.microsoft.com/office/drawing/2016/5/12/chartex" xmlns:cx7="http://schemas.microsoft.com/office/drawing/2016/5/13/chartex" xmlns:cx8="http://schemas.microsoft.com/office/drawing/2016/5/14/chartex" xmlns:mc="http://schemas.openxmlformats.org/markup-compatibility/2006" xmlns:aink="http://schemas.microsoft.com/office/drawing/2016/ink" xmlns:am3d="http://schemas.microsoft.com/office/drawing/2017/model3d" xmlns:o="urn:schemas-microsoft-com:office:office" xmlns:r="http://schemas.openxmlformats.org/officeDocument/2006/relationships" xmlns:m="http://schemas.openxmlformats.org/officeDocument/2006/math" xmlns:v="urn:schemas-microsoft-com:vml" xmlns:wp14="http://schemas.microsoft.com/office/word/2010/wordprocessingDrawing" xmlns:wp="http://schemas.openxmlformats.org/drawingml/2006/wordprocessingDrawing" xmlns:w10="urn:schemas-microsoft-com:office:word" xmlns:w="http://schemas.openxmlformats.org/wordprocessingml/2006/main" xmlns:w14="http://schemas.microsoft.com/office/word/2010/wordml" xmlns:w15="http://schemas.microsoft.com/office/word/2012/wordml" xmlns:w16cex="http://schemas.microsoft.com/office/word/2018/wordml/cex" xmlns:w16cid="http://schemas.microsoft.com/office/word/2016/wordml/cid" xmlns:w16="http://schemas.microsoft.com/office/word/2018/wordml" xmlns:w16sdtdh="http://schemas.microsoft.com/office/word/2020/wordml/sdtdatahash" xmlns:w16se="http://schemas.microsoft.com/office/word/2015/wordml/symex" xmlns:wpg="http://schemas.microsoft.com/office/word/2010/wordprocessingGroup" xmlns:wpi="http://schemas.microsoft.com/office/word/2010/wordprocessingInk" xmlns:wne="http://schemas.microsoft.com/office/word/2006/wordml" xmlns:wps="http://schemas.microsoft.com/office/word/2010/wordprocessingShape" mc:Ignorable="w14 w15 w16se w16cid w16 w16cex w16sdtdh wp14">
   <w:body>
-    <w:bookmarkStart w:id="0" w:name="_Toc47308482" w:displacedByCustomXml="next"/>
-    <w:bookmarkStart w:id="1" w:name="_Toc47255110" w:displacedByCustomXml="next"/>
+    <w:bookmarkStart w:id="0" w:name="_Toc47255110" w:displacedByCustomXml="next"/>
+    <w:bookmarkStart w:id="1" w:name="_Toc47308482" w:displacedByCustomXml="next"/>
     <w:bookmarkStart w:id="2" w:name="_Toc414866259" w:displacedByCustomXml="next"/>
     <w:sdt>
       <w:sdtPr>
@@ -3964,7 +3964,7 @@
           <w:sz w:val="28"/>
           <w:szCs w:val="36"/>
         </w:rPr>
-        <w:t xml:space="preserve">Brute Force Login Attack Failed</w:t>
+        <w:t xml:space="preserve">ตรวจพบเหตุการณ์ Brute Force Login Failed คือเหตุการณ์การพยายามเข้าสู่ระบบ แต่เข้าสู่ระบบไม่สำเร็จเป็นจำนวนมากโดยใช้ Username และ IP เดียวกัน ทำให้เกิดความเสี่ยงในการที่ผู้โจมตีจะค้นพบรหัสผ่านที่ถูกต้องและสามารถใช้ในการเข้าสู่ระบบได้สำเร็จ รวมไปถึงหากมีการพยายามเข้าสู่ระบบเป็นจำนวนมากอาจส่งผลกระทบให้ทรัพยากรของระบบถูกใช้งานเกินความจำเป็นซึ่งอาจนำไปสู่การทำงานหนักของระบบจนไม่สามารถให้บริการได้ชั่วคราว เหตุการณ์ดังกล่าวอาจเกิดจากการใช้งานแอพพลิเคชั่นที่ผิดพลาดทำให้เกิดการ Login Failed อยู่ที่เครื่องเป็นจำนวนมาก</w:t>
       </w:r>
     </w:p>
     <w:tbl>
@@ -4001,7 +4001,7 @@
                 <w:rFonts w:ascii="TH Sarabun New" w:eastAsia="Calibri" w:hAnsi="TH Sarabun New" w:cs="TH Sarabun New"/>
                 <w:lang w:eastAsia="en-US"/>
               </w:rPr>
-              <w:t xml:space="preserve">src_address</w:t>
+              <w:t xml:space="preserve">Source IP</w:t>
             </w:r>
           </w:p>
         </w:tc>
@@ -4025,7 +4025,7 @@
                 <w:rFonts w:ascii="TH Sarabun New" w:eastAsia="Calibri" w:hAnsi="TH Sarabun New" w:cs="TH Sarabun New"/>
                 <w:lang w:eastAsia="en-US"/>
               </w:rPr>
-              <w:t xml:space="preserve">des_geolocation</w:t>
+              <w:t xml:space="preserve">Source Geolocation</w:t>
             </w:r>
           </w:p>
         </w:tc>
@@ -4049,7 +4049,7 @@
                 <w:rFonts w:ascii="TH Sarabun New" w:eastAsia="Calibri" w:hAnsi="TH Sarabun New" w:cs="TH Sarabun New"/>
                 <w:lang w:eastAsia="en-US"/>
               </w:rPr>
-              <w:t xml:space="preserve">src_user</w:t>
+              <w:t xml:space="preserve">Source User</w:t>
             </w:r>
           </w:p>
         </w:tc>
@@ -4073,7 +4073,7 @@
                 <w:rFonts w:ascii="TH Sarabun New" w:eastAsia="Calibri" w:hAnsi="TH Sarabun New" w:cs="TH Sarabun New"/>
                 <w:lang w:eastAsia="en-US"/>
               </w:rPr>
-              <w:t xml:space="preserve">des_address</w:t>
+              <w:t xml:space="preserve">Destination IP</w:t>
             </w:r>
           </w:p>
         </w:tc>
@@ -4097,7 +4097,7 @@
                 <w:rFonts w:ascii="TH Sarabun New" w:eastAsia="Calibri" w:hAnsi="TH Sarabun New" w:cs="TH Sarabun New"/>
                 <w:lang w:eastAsia="en-US"/>
               </w:rPr>
-              <w:t xml:space="preserve">last_datetime</w:t>
+              <w:t xml:space="preserve">Time</w:t>
             </w:r>
           </w:p>
         </w:tc>
@@ -4325,7 +4325,7 @@
           <w:sz w:val="28"/>
           <w:szCs w:val="36"/>
         </w:rPr>
-        <w:t xml:space="preserve">Inbound Communication With Blacklist IP Address</w:t>
+        <w:t xml:space="preserve">ตรวจพบเหตุการณ์ Inbound Communication With Blacklist IP Address  เป็นเหตุการณ์ที่อุปกรณ์ภายนอกที่เป็น IP อันตราย ( Blacklist IP ) ทำการเชื่อมต่อเข้ามายังเครื่องภายในองค์กร</w:t>
       </w:r>
     </w:p>
     <w:tbl>
@@ -4363,7 +4363,7 @@
                 <w:rFonts w:ascii="TH Sarabun New" w:eastAsia="Calibri" w:hAnsi="TH Sarabun New" w:cs="TH Sarabun New"/>
                 <w:lang w:eastAsia="en-US"/>
               </w:rPr>
-              <w:t xml:space="preserve">src_address</w:t>
+              <w:t xml:space="preserve">Source IP</w:t>
             </w:r>
           </w:p>
         </w:tc>
@@ -4387,7 +4387,7 @@
                 <w:rFonts w:ascii="TH Sarabun New" w:eastAsia="Calibri" w:hAnsi="TH Sarabun New" w:cs="TH Sarabun New"/>
                 <w:lang w:eastAsia="en-US"/>
               </w:rPr>
-              <w:t xml:space="preserve">des_geolocation</w:t>
+              <w:t xml:space="preserve">Source Geolocation</w:t>
             </w:r>
           </w:p>
         </w:tc>
@@ -4411,7 +4411,7 @@
                 <w:rFonts w:ascii="TH Sarabun New" w:eastAsia="Calibri" w:hAnsi="TH Sarabun New" w:cs="TH Sarabun New"/>
                 <w:lang w:eastAsia="en-US"/>
               </w:rPr>
-              <w:t xml:space="preserve">des_address</w:t>
+              <w:t xml:space="preserve">Destination IP</w:t>
             </w:r>
           </w:p>
         </w:tc>
@@ -4435,7 +4435,7 @@
                 <w:rFonts w:ascii="TH Sarabun New" w:eastAsia="Calibri" w:hAnsi="TH Sarabun New" w:cs="TH Sarabun New"/>
                 <w:lang w:eastAsia="en-US"/>
               </w:rPr>
-              <w:t xml:space="preserve">port</w:t>
+              <w:t xml:space="preserve">Port</w:t>
             </w:r>
           </w:p>
         </w:tc>
@@ -4459,7 +4459,7 @@
                 <w:rFonts w:ascii="TH Sarabun New" w:eastAsia="Calibri" w:hAnsi="TH Sarabun New" w:cs="TH Sarabun New"/>
                 <w:lang w:eastAsia="en-US"/>
               </w:rPr>
-              <w:t xml:space="preserve">action</w:t>
+              <w:t xml:space="preserve">Event Subtype</w:t>
             </w:r>
           </w:p>
         </w:tc>
@@ -4483,7 +4483,7 @@
                 <w:rFonts w:ascii="TH Sarabun New" w:eastAsia="Calibri" w:hAnsi="TH Sarabun New" w:cs="TH Sarabun New"/>
                 <w:lang w:eastAsia="en-US"/>
               </w:rPr>
-              <w:t xml:space="preserve">last_datetime</w:t>
+              <w:t xml:space="preserve">Time</w:t>
             </w:r>
           </w:p>
         </w:tc>
@@ -5259,6 +5259,26 @@
     </w:p>
     <w:p>
       <w:pPr>
+        <w:spacing w:after="200" w:line="276" w:lineRule="auto"/>
+        <w:rPr>
+          <w:rFonts w:ascii="TH Sarabun New" w:eastAsiaTheme="majorEastAsia" w:hAnsi="TH Sarabun New" w:cs="TH Sarabun New"/>
+          <w:u w:val="single"/>
+          <w:cs/>
+        </w:rPr>
+      </w:pPr>
+      <w:r>
+        <w:rPr>
+          <w:rFonts w:ascii="TH Sarabun New" w:hAnsi="TH Sarabun New" w:cs="TH Sarabun New"/>
+          <w:b/>
+          <w:bCs/>
+          <w:u w:val="single"/>
+          <w:cs/>
+        </w:rPr>
+        <w:br w:type="page"/>
+      </w:r>
+    </w:p>
+    <w:p>
+      <w:pPr>
         <w:pStyle w:val="Heading3"/>
         <w:spacing w:before="0"/>
         <w:rPr>
@@ -5280,6 +5300,7 @@
           <w:u w:val="single"/>
           <w:cs/>
         </w:rPr>
+        <w:lastRenderedPageBreak/>
         <w:t xml:space="preserve">สรุปเหตุการณ์ด้านความปลอดภัย โดยแสดงสถานะ ระดับความรุนแรง ผลกระทบ และ </w:t>
       </w:r>
       <w:r>
@@ -6003,7 +6024,6 @@
           <w:rFonts w:ascii="TH Sarabun New" w:eastAsia="Calibri" w:hAnsi="TH Sarabun New" w:cs="TH Sarabun New"/>
           <w:lang w:eastAsia="en-US"/>
         </w:rPr>
-        <w:lastRenderedPageBreak/>
         <w:t xml:space="preserve"/>
       </w:r>
     </w:p>
@@ -10560,7 +10580,7 @@
               <w:rPr>
                 <w:rFonts w:ascii="TH Sarabun New" w:eastAsia="Sarabun" w:hAnsi="TH Sarabun New" w:cs="TH Sarabun New"/>
               </w:rPr>
-              <w:t xml:space="preserve">เกิดเหตุการณ์บุกรุกเว็บไซต์ด้วยวิธีการSQL Injection ตรวจจับผ่าน Log web access</w:t>
+              <w:t xml:space="preserve">เกิดเหตุการณ์บุกรุกเว็บไซต์ด้วยวิธีการ SQL Injection ตรวจจับผ่าน Log web access</w:t>
             </w:r>
           </w:p>
         </w:tc>
@@ -12580,6 +12600,312 @@
                 <w:rFonts w:ascii="TH Sarabun New" w:eastAsia="Sarabun" w:hAnsi="TH Sarabun New" w:cs="TH Sarabun New"/>
               </w:rPr>
               <w:t xml:space="preserve">Low (P4)</w:t>
+            </w:r>
+          </w:p>
+        </w:tc>
+      </w:tr>
+      <w:tr>
+        <w:trPr>
+          <w:trHeight w:val="444"/>
+          <w:jc w:val="center"/>
+        </w:trPr>
+        <w:tc>
+          <w:tcPr>
+            <w:tcW w:w="512" w:type="dxa"/>
+            <w:tcBorders>
+              <w:top w:val="nil"/>
+              <w:left w:val="single" w:sz="4" w:space="0" w:color="auto"/>
+              <w:bottom w:val="single" w:sz="4" w:space="0" w:color="auto"/>
+              <w:right w:val="single" w:sz="4" w:space="0" w:color="auto"/>
+            </w:tcBorders>
+            <w:shd w:val="clear" w:color="auto" w:fill="auto"/>
+            <w:vAlign w:val="center"/>
+            <w:hideMark/>
+          </w:tcPr>
+          <w:p>
+            <w:pPr>
+              <w:jc w:val="thaiDistribute"/>
+              <w:rPr>
+                <w:rFonts w:ascii="TH Sarabun New" w:eastAsia="Times New Roman" w:hAnsi="TH Sarabun New" w:cs="TH Sarabun New"/>
+                <w:color w:val="000000"/>
+                <w:lang w:eastAsia="en-US"/>
+              </w:rPr>
+            </w:pPr>
+            <w:r>
+              <w:rPr>
+                <w:rFonts w:ascii="TH Sarabun New" w:eastAsia="Sarabun" w:hAnsi="TH Sarabun New" w:cs="TH Sarabun New"/>
+              </w:rPr>
+              <w:t xml:space="preserve">34</w:t>
+            </w:r>
+          </w:p>
+        </w:tc>
+        <w:tc>
+          <w:tcPr>
+            <w:tcW w:w="1744" w:type="dxa"/>
+            <w:tcBorders>
+              <w:top w:val="nil"/>
+              <w:left w:val="nil"/>
+              <w:bottom w:val="single" w:sz="4" w:space="0" w:color="auto"/>
+              <w:right w:val="single" w:sz="4" w:space="0" w:color="auto"/>
+            </w:tcBorders>
+            <w:shd w:val="clear" w:color="auto" w:fill="auto"/>
+            <w:vAlign w:val="center"/>
+            <w:hideMark/>
+          </w:tcPr>
+          <w:p>
+            <w:pPr>
+              <w:rPr>
+                <w:rFonts w:ascii="TH Sarabun New" w:eastAsia="Times New Roman" w:hAnsi="TH Sarabun New" w:cs="TH Sarabun New"/>
+                <w:color w:val="000000"/>
+                <w:lang w:eastAsia="en-US"/>
+              </w:rPr>
+            </w:pPr>
+            <w:r>
+              <w:rPr>
+                <w:rFonts w:ascii="TH Sarabun New" w:eastAsia="Sarabun" w:hAnsi="TH Sarabun New" w:cs="TH Sarabun New"/>
+              </w:rPr>
+              <w:t xml:space="preserve">Suspicious Activity</w:t>
+            </w:r>
+          </w:p>
+        </w:tc>
+        <w:tc>
+          <w:tcPr>
+            <w:tcW w:w="1992" w:type="dxa"/>
+            <w:tcBorders>
+              <w:top w:val="nil"/>
+              <w:left w:val="nil"/>
+              <w:bottom w:val="single" w:sz="4" w:space="0" w:color="auto"/>
+              <w:right w:val="single" w:sz="4" w:space="0" w:color="auto"/>
+            </w:tcBorders>
+            <w:shd w:val="clear" w:color="auto" w:fill="auto"/>
+            <w:vAlign w:val="center"/>
+            <w:hideMark/>
+          </w:tcPr>
+          <w:p>
+            <w:pPr>
+              <w:rPr>
+                <w:rFonts w:ascii="TH Sarabun New" w:eastAsia="Times New Roman" w:hAnsi="TH Sarabun New" w:cs="TH Sarabun New"/>
+                <w:color w:val="000000"/>
+                <w:lang w:eastAsia="en-US"/>
+              </w:rPr>
+            </w:pPr>
+            <w:r>
+              <w:rPr>
+                <w:rFonts w:ascii="TH Sarabun New" w:eastAsia="Sarabun" w:hAnsi="TH Sarabun New" w:cs="TH Sarabun New"/>
+              </w:rPr>
+              <w:t xml:space="preserve">Delegate Authentication Request</w:t>
+            </w:r>
+          </w:p>
+        </w:tc>
+        <w:tc>
+          <w:tcPr>
+            <w:tcW w:w="3969" w:type="dxa"/>
+            <w:tcBorders>
+              <w:top w:val="nil"/>
+              <w:left w:val="nil"/>
+              <w:bottom w:val="single" w:sz="4" w:space="0" w:color="auto"/>
+              <w:right w:val="single" w:sz="4" w:space="0" w:color="auto"/>
+            </w:tcBorders>
+            <w:shd w:val="clear" w:color="auto" w:fill="auto"/>
+            <w:vAlign w:val="center"/>
+            <w:hideMark/>
+          </w:tcPr>
+          <w:p>
+            <w:pPr>
+              <w:rPr>
+                <w:rFonts w:ascii="TH Sarabun New" w:eastAsia="Times New Roman" w:hAnsi="TH Sarabun New" w:cs="TH Sarabun New"/>
+                <w:color w:val="000000"/>
+                <w:lang w:eastAsia="en-US"/>
+              </w:rPr>
+            </w:pPr>
+            <w:r>
+              <w:rPr>
+                <w:rFonts w:ascii="TH Sarabun New" w:eastAsia="Sarabun" w:hAnsi="TH Sarabun New" w:cs="TH Sarabun New"/>
+              </w:rPr>
+              <w:t xml:space="preserve">ตรวจพบ Event Delegate Authentication Request</w:t>
+            </w:r>
+          </w:p>
+        </w:tc>
+        <w:tc>
+          <w:tcPr>
+            <w:tcW w:w="992" w:type="dxa"/>
+            <w:tcBorders>
+              <w:top w:val="nil"/>
+              <w:left w:val="nil"/>
+              <w:bottom w:val="single" w:sz="4" w:space="0" w:color="auto"/>
+              <w:right w:val="single" w:sz="4" w:space="0" w:color="auto"/>
+            </w:tcBorders>
+            <w:shd w:val="clear" w:color="auto" w:fill="auto"/>
+            <w:vAlign w:val="center"/>
+            <w:hideMark/>
+          </w:tcPr>
+          <w:p>
+            <w:pPr>
+              <w:jc w:val="center"/>
+              <w:rPr>
+                <w:rFonts w:ascii="TH Sarabun New" w:eastAsia="Times New Roman" w:hAnsi="TH Sarabun New" w:cs="TH Sarabun New"/>
+                <w:color w:val="000000"/>
+                <w:lang w:eastAsia="en-US"/>
+              </w:rPr>
+            </w:pPr>
+            <w:r>
+              <w:rPr>
+                <w:rFonts w:ascii="TH Sarabun New" w:eastAsia="Sarabun" w:hAnsi="TH Sarabun New" w:cs="TH Sarabun New"/>
+              </w:rPr>
+              <w:t xml:space="preserve">Critical (P1)</w:t>
+            </w:r>
+          </w:p>
+        </w:tc>
+      </w:tr>
+      <w:tr>
+        <w:trPr>
+          <w:trHeight w:val="444"/>
+          <w:jc w:val="center"/>
+        </w:trPr>
+        <w:tc>
+          <w:tcPr>
+            <w:tcW w:w="512" w:type="dxa"/>
+            <w:tcBorders>
+              <w:top w:val="nil"/>
+              <w:left w:val="single" w:sz="4" w:space="0" w:color="auto"/>
+              <w:bottom w:val="single" w:sz="4" w:space="0" w:color="auto"/>
+              <w:right w:val="single" w:sz="4" w:space="0" w:color="auto"/>
+            </w:tcBorders>
+            <w:shd w:val="clear" w:color="auto" w:fill="auto"/>
+            <w:vAlign w:val="center"/>
+            <w:hideMark/>
+          </w:tcPr>
+          <w:p>
+            <w:pPr>
+              <w:jc w:val="thaiDistribute"/>
+              <w:rPr>
+                <w:rFonts w:ascii="TH Sarabun New" w:eastAsia="Times New Roman" w:hAnsi="TH Sarabun New" w:cs="TH Sarabun New"/>
+                <w:color w:val="000000"/>
+                <w:lang w:eastAsia="en-US"/>
+              </w:rPr>
+            </w:pPr>
+            <w:r>
+              <w:rPr>
+                <w:rFonts w:ascii="TH Sarabun New" w:eastAsia="Sarabun" w:hAnsi="TH Sarabun New" w:cs="TH Sarabun New"/>
+              </w:rPr>
+              <w:t xml:space="preserve">35</w:t>
+            </w:r>
+          </w:p>
+        </w:tc>
+        <w:tc>
+          <w:tcPr>
+            <w:tcW w:w="1744" w:type="dxa"/>
+            <w:tcBorders>
+              <w:top w:val="nil"/>
+              <w:left w:val="nil"/>
+              <w:bottom w:val="single" w:sz="4" w:space="0" w:color="auto"/>
+              <w:right w:val="single" w:sz="4" w:space="0" w:color="auto"/>
+            </w:tcBorders>
+            <w:shd w:val="clear" w:color="auto" w:fill="auto"/>
+            <w:vAlign w:val="center"/>
+            <w:hideMark/>
+          </w:tcPr>
+          <w:p>
+            <w:pPr>
+              <w:rPr>
+                <w:rFonts w:ascii="TH Sarabun New" w:eastAsia="Times New Roman" w:hAnsi="TH Sarabun New" w:cs="TH Sarabun New"/>
+                <w:color w:val="000000"/>
+                <w:lang w:eastAsia="en-US"/>
+              </w:rPr>
+            </w:pPr>
+            <w:r>
+              <w:rPr>
+                <w:rFonts w:ascii="TH Sarabun New" w:eastAsia="Sarabun" w:hAnsi="TH Sarabun New" w:cs="TH Sarabun New"/>
+              </w:rPr>
+              <w:t xml:space="preserve">Suspicious Activity</w:t>
+            </w:r>
+          </w:p>
+        </w:tc>
+        <w:tc>
+          <w:tcPr>
+            <w:tcW w:w="1992" w:type="dxa"/>
+            <w:tcBorders>
+              <w:top w:val="nil"/>
+              <w:left w:val="nil"/>
+              <w:bottom w:val="single" w:sz="4" w:space="0" w:color="auto"/>
+              <w:right w:val="single" w:sz="4" w:space="0" w:color="auto"/>
+            </w:tcBorders>
+            <w:shd w:val="clear" w:color="auto" w:fill="auto"/>
+            <w:vAlign w:val="center"/>
+            <w:hideMark/>
+          </w:tcPr>
+          <w:p>
+            <w:pPr>
+              <w:rPr>
+                <w:rFonts w:ascii="TH Sarabun New" w:eastAsia="Times New Roman" w:hAnsi="TH Sarabun New" w:cs="TH Sarabun New"/>
+                <w:color w:val="000000"/>
+                <w:lang w:eastAsia="en-US"/>
+              </w:rPr>
+            </w:pPr>
+            <w:r>
+              <w:rPr>
+                <w:rFonts w:ascii="TH Sarabun New" w:eastAsia="Sarabun" w:hAnsi="TH Sarabun New" w:cs="TH Sarabun New"/>
+              </w:rPr>
+              <w:t xml:space="preserve">Delegate Access</w:t>
+            </w:r>
+          </w:p>
+        </w:tc>
+        <w:tc>
+          <w:tcPr>
+            <w:tcW w:w="3969" w:type="dxa"/>
+            <w:tcBorders>
+              <w:top w:val="nil"/>
+              <w:left w:val="nil"/>
+              <w:bottom w:val="single" w:sz="4" w:space="0" w:color="auto"/>
+              <w:right w:val="single" w:sz="4" w:space="0" w:color="auto"/>
+            </w:tcBorders>
+            <w:shd w:val="clear" w:color="auto" w:fill="auto"/>
+            <w:vAlign w:val="center"/>
+            <w:hideMark/>
+          </w:tcPr>
+          <w:p>
+            <w:pPr>
+              <w:rPr>
+                <w:rFonts w:ascii="TH Sarabun New" w:eastAsia="Times New Roman" w:hAnsi="TH Sarabun New" w:cs="TH Sarabun New"/>
+                <w:color w:val="000000"/>
+                <w:lang w:eastAsia="en-US"/>
+              </w:rPr>
+            </w:pPr>
+            <w:r>
+              <w:rPr>
+                <w:rFonts w:ascii="TH Sarabun New" w:eastAsia="Sarabun" w:hAnsi="TH Sarabun New" w:cs="TH Sarabun New"/>
+              </w:rPr>
+              <w:t xml:space="preserve">ตรวจพบ Event Delegate Access</w:t>
+            </w:r>
+          </w:p>
+        </w:tc>
+        <w:tc>
+          <w:tcPr>
+            <w:tcW w:w="992" w:type="dxa"/>
+            <w:tcBorders>
+              <w:top w:val="nil"/>
+              <w:left w:val="nil"/>
+              <w:bottom w:val="single" w:sz="4" w:space="0" w:color="auto"/>
+              <w:right w:val="single" w:sz="4" w:space="0" w:color="auto"/>
+            </w:tcBorders>
+            <w:shd w:val="clear" w:color="auto" w:fill="auto"/>
+            <w:vAlign w:val="center"/>
+            <w:hideMark/>
+          </w:tcPr>
+          <w:p>
+            <w:pPr>
+              <w:jc w:val="center"/>
+              <w:rPr>
+                <w:rFonts w:ascii="TH Sarabun New" w:eastAsia="Times New Roman" w:hAnsi="TH Sarabun New" w:cs="TH Sarabun New"/>
+                <w:color w:val="000000"/>
+                <w:lang w:eastAsia="en-US"/>
+              </w:rPr>
+            </w:pPr>
+            <w:r>
+              <w:rPr>
+                <w:rFonts w:ascii="TH Sarabun New" w:eastAsia="Sarabun" w:hAnsi="TH Sarabun New" w:cs="TH Sarabun New"/>
+              </w:rPr>
+              <w:t xml:space="preserve">Critical (P1)</w:t>
             </w:r>
           </w:p>
         </w:tc>
@@ -19285,25 +19611,6 @@
 </file>
 
 <file path=customXml/item2.xml><?xml version="1.0" encoding="utf-8"?>
-<p:properties xmlns:p="http://schemas.microsoft.com/office/2006/metadata/properties" xmlns:xsi="http://www.w3.org/2001/XMLSchema-instance" xmlns:pc="http://schemas.microsoft.com/office/infopath/2007/PartnerControls">
-  <documentManagement/>
-</p:properties>
-</file>
-
-<file path=customXml/item3.xml><?xml version="1.0" encoding="utf-8"?>
-<b:Sources xmlns:b="http://schemas.openxmlformats.org/officeDocument/2006/bibliography" xmlns="http://schemas.openxmlformats.org/officeDocument/2006/bibliography" SelectedStyle="\APA.XSL" StyleName="APA"/>
-</file>
-
-<file path=customXml/item4.xml><?xml version="1.0" encoding="utf-8"?>
-<?mso-contentType ?>
-<FormTemplates xmlns="http://schemas.microsoft.com/sharepoint/v3/contenttype/forms">
-  <Display>DocumentLibraryForm</Display>
-  <Edit>DocumentLibraryForm</Edit>
-  <New>DocumentLibraryForm</New>
-</FormTemplates>
-</file>
-
-<file path=customXml/item5.xml><?xml version="1.0" encoding="utf-8"?>
 <ct:contentTypeSchema xmlns:ct="http://schemas.microsoft.com/office/2006/metadata/contentType" xmlns:ma="http://schemas.microsoft.com/office/2006/metadata/properties/metaAttributes" ct:_="" ma:_="" ma:contentTypeName="Document" ma:contentTypeID="0x010100EFAB92DA034B74469AC018E489BBBC75" ma:contentTypeVersion="2" ma:contentTypeDescription="Create a new document." ma:contentTypeScope="" ma:versionID="ceeb49b4c3b29cc07673795ac5349686">
   <xsd:schema xmlns:xsd="http://www.w3.org/2001/XMLSchema" xmlns:xs="http://www.w3.org/2001/XMLSchema" xmlns:p="http://schemas.microsoft.com/office/2006/metadata/properties" xmlns:ns3="27d045c9-d150-43a8-8d0a-8771c4e30d1d" targetNamespace="http://schemas.microsoft.com/office/2006/metadata/properties" ma:root="true" ma:fieldsID="1ff986d54c79a25875190e35f78a23eb" ns3:_="">
     <xsd:import namespace="27d045c9-d150-43a8-8d0a-8771c4e30d1d"/>
@@ -19435,6 +19742,25 @@
 </ct:contentTypeSchema>
 </file>
 
+<file path=customXml/item3.xml><?xml version="1.0" encoding="utf-8"?>
+<?mso-contentType ?>
+<FormTemplates xmlns="http://schemas.microsoft.com/sharepoint/v3/contenttype/forms">
+  <Display>DocumentLibraryForm</Display>
+  <Edit>DocumentLibraryForm</Edit>
+  <New>DocumentLibraryForm</New>
+</FormTemplates>
+</file>
+
+<file path=customXml/item4.xml><?xml version="1.0" encoding="utf-8"?>
+<b:Sources xmlns:b="http://schemas.openxmlformats.org/officeDocument/2006/bibliography" xmlns="http://schemas.openxmlformats.org/officeDocument/2006/bibliography" SelectedStyle="\APA.XSL" StyleName="APA"/>
+</file>
+
+<file path=customXml/item5.xml><?xml version="1.0" encoding="utf-8"?>
+<p:properties xmlns:p="http://schemas.microsoft.com/office/2006/metadata/properties" xmlns:xsi="http://www.w3.org/2001/XMLSchema-instance" xmlns:pc="http://schemas.microsoft.com/office/infopath/2007/PartnerControls">
+  <documentManagement/>
+</p:properties>
+</file>
+
 <file path=customXml/itemProps1.xml><?xml version="1.0" encoding="utf-8"?>
 <ds:datastoreItem xmlns:ds="http://schemas.openxmlformats.org/officeDocument/2006/customXml" ds:itemID="{55AF091B-3C7A-41E3-B477-F2FDAA23CFDA}">
   <ds:schemaRefs>
@@ -19444,31 +19770,6 @@
 </file>
 
 <file path=customXml/itemProps2.xml><?xml version="1.0" encoding="utf-8"?>
-<ds:datastoreItem xmlns:ds="http://schemas.openxmlformats.org/officeDocument/2006/customXml" ds:itemID="{C05FEA85-90AB-42F9-B6FE-5DF2406B42D8}">
-  <ds:schemaRefs>
-    <ds:schemaRef ds:uri="http://schemas.microsoft.com/office/2006/metadata/properties"/>
-    <ds:schemaRef ds:uri="http://schemas.microsoft.com/office/infopath/2007/PartnerControls"/>
-  </ds:schemaRefs>
-</ds:datastoreItem>
-</file>
-
-<file path=customXml/itemProps3.xml><?xml version="1.0" encoding="utf-8"?>
-<ds:datastoreItem xmlns:ds="http://schemas.openxmlformats.org/officeDocument/2006/customXml" ds:itemID="{F6C76056-881E-4F5D-B71F-69FE5B6FED4D}">
-  <ds:schemaRefs>
-    <ds:schemaRef ds:uri="http://schemas.openxmlformats.org/officeDocument/2006/bibliography"/>
-  </ds:schemaRefs>
-</ds:datastoreItem>
-</file>
-
-<file path=customXml/itemProps4.xml><?xml version="1.0" encoding="utf-8"?>
-<ds:datastoreItem xmlns:ds="http://schemas.openxmlformats.org/officeDocument/2006/customXml" ds:itemID="{5D66419E-044C-4E38-BA47-0671318E9F83}">
-  <ds:schemaRefs>
-    <ds:schemaRef ds:uri="http://schemas.microsoft.com/sharepoint/v3/contenttype/forms"/>
-  </ds:schemaRefs>
-</ds:datastoreItem>
-</file>
-
-<file path=customXml/itemProps5.xml><?xml version="1.0" encoding="utf-8"?>
 <ds:datastoreItem xmlns:ds="http://schemas.openxmlformats.org/officeDocument/2006/customXml" ds:itemID="{C39610AC-BABD-4DC7-A279-20C5F633A58A}">
   <ds:schemaRefs>
     <ds:schemaRef ds:uri="http://schemas.microsoft.com/office/2006/metadata/contentType"/>
@@ -19484,4 +19785,29 @@
     <ds:schemaRef ds:uri="http://schemas.microsoft.com/internal/obd"/>
   </ds:schemaRefs>
 </ds:datastoreItem>
+</file>
+
+<file path=customXml/itemProps3.xml><?xml version="1.0" encoding="utf-8"?>
+<ds:datastoreItem xmlns:ds="http://schemas.openxmlformats.org/officeDocument/2006/customXml" ds:itemID="{5D66419E-044C-4E38-BA47-0671318E9F83}">
+  <ds:schemaRefs>
+    <ds:schemaRef ds:uri="http://schemas.microsoft.com/sharepoint/v3/contenttype/forms"/>
+  </ds:schemaRefs>
+</ds:datastoreItem>
+</file>
+
+<file path=customXml/itemProps4.xml><?xml version="1.0" encoding="utf-8"?>
+<ds:datastoreItem xmlns:ds="http://schemas.openxmlformats.org/officeDocument/2006/customXml" ds:itemID="{F6C76056-881E-4F5D-B71F-69FE5B6FED4D}">
+  <ds:schemaRefs>
+    <ds:schemaRef ds:uri="http://schemas.openxmlformats.org/officeDocument/2006/bibliography"/>
+  </ds:schemaRefs>
+</ds:datastoreItem>
+</file>
+
+<file path=customXml/itemProps5.xml><?xml version="1.0" encoding="utf-8"?>
+<ds:datastoreItem xmlns:ds="http://schemas.openxmlformats.org/officeDocument/2006/customXml" ds:itemID="{C05FEA85-90AB-42F9-B6FE-5DF2406B42D8}">
+  <ds:schemaRefs>
+    <ds:schemaRef ds:uri="http://schemas.microsoft.com/office/2006/metadata/properties"/>
+    <ds:schemaRef ds:uri="http://schemas.microsoft.com/office/infopath/2007/PartnerControls"/>
+  </ds:schemaRefs>
+</ds:datastoreItem>
 </file>
</xml_diff>